<commit_message>
finish everything (I guess)
</commit_message>
<xml_diff>
--- a/Relatorio.docx
+++ b/Relatorio.docx
@@ -68,7 +68,7 @@
       <w:proofErr w:type="spellEnd"/>
       <w:r>
         <w:rPr>
-          <w:rStyle w:val="FootnoteReference"/>
+          <w:rStyle w:val="Refdenotaderodap"/>
         </w:rPr>
         <w:footnoteReference w:id="1"/>
       </w:r>
@@ -125,180 +125,167 @@
         <w:pStyle w:val="Artigoendereo"/>
       </w:pPr>
       <w:r>
-        <w:t xml:space="preserve">Av. Ipiranga, 6681 Prédio 32 – Bairro </w:t>
+        <w:t>Av. Ipiranga, 6681 Prédio 32 – Bairro Partenon – CEP 90619-900 – Porto Alegre – RS</w:t>
+      </w:r>
+    </w:p>
+    <w:p>
+      <w:pPr>
+        <w:pStyle w:val="Artigodata"/>
+      </w:pPr>
+      <w:r>
+        <w:t>25 de setembro de 2018</w:t>
+      </w:r>
+    </w:p>
+    <w:p>
+      <w:pPr>
+        <w:pStyle w:val="Artigoresumottulo"/>
+      </w:pPr>
+      <w:r>
+        <w:t>Resumo</w:t>
+      </w:r>
+    </w:p>
+    <w:p>
+      <w:pPr>
+        <w:pStyle w:val="Artigoresumotexto"/>
+      </w:pPr>
+      <w:r>
+        <w:t xml:space="preserve">Este artigo descreve </w:t>
+      </w:r>
+      <w:r>
+        <w:t xml:space="preserve">a realização do trabalho da cadeira de Sistemas Operacionais do curso de Sistemas de Informação da PUCRS, onde foram aplicados os conceitos de </w:t>
       </w:r>
       <w:proofErr w:type="spellStart"/>
       <w:r>
-        <w:t>Partenon</w:t>
+        <w:rPr>
+          <w:i/>
+        </w:rPr>
+        <w:t>multithreading</w:t>
       </w:r>
       <w:proofErr w:type="spellEnd"/>
       <w:r>
-        <w:t xml:space="preserve"> – CEP 90619-900 – Porto Alegre – RS</w:t>
-      </w:r>
-    </w:p>
-    <w:p>
-      <w:pPr>
-        <w:pStyle w:val="Artigodata"/>
-      </w:pPr>
-      <w:r>
-        <w:t>25 de setembro de 2018</w:t>
-      </w:r>
-    </w:p>
-    <w:p>
-      <w:pPr>
-        <w:pStyle w:val="Artigoresumottulo"/>
-      </w:pPr>
-      <w:r>
-        <w:t>Resumo</w:t>
-      </w:r>
-    </w:p>
-    <w:p>
-      <w:pPr>
-        <w:pStyle w:val="Artigoresumotexto"/>
-      </w:pPr>
-      <w:r>
-        <w:t xml:space="preserve">Este artigo descreve </w:t>
-      </w:r>
-      <w:r>
-        <w:t xml:space="preserve">a realização do trabalho da cadeira de Sistemas Operacionais do curso de Sistemas de Informação da PUCRS, onde foram aplicados os conceitos de </w:t>
-      </w:r>
-      <w:proofErr w:type="spellStart"/>
+        <w:t xml:space="preserve"> na multiplicação de matrizes, comparando o tempo de execução do mesmo</w:t>
+      </w:r>
+      <w:r>
+        <w:t xml:space="preserve"> com a multiplicação sequencial </w:t>
+      </w:r>
+      <w:r>
+        <w:t>–</w:t>
+      </w:r>
+      <w:r>
+        <w:t xml:space="preserve"> disponibilizada pelo professor</w:t>
+      </w:r>
+      <w:r>
+        <w:t xml:space="preserve"> </w:t>
+      </w:r>
+      <w:r>
+        <w:t>–</w:t>
+      </w:r>
+      <w:r>
+        <w:t xml:space="preserve"> que utiliza apenas uma </w:t>
+      </w:r>
       <w:r>
         <w:rPr>
           <w:i/>
         </w:rPr>
-        <w:t>multithreading</w:t>
-      </w:r>
-      <w:proofErr w:type="spellEnd"/>
-      <w:r>
-        <w:t xml:space="preserve"> na multiplicação de matrizes, comparando o tempo de execução do mesmo</w:t>
-      </w:r>
-      <w:r>
-        <w:t xml:space="preserve"> com a multiplicação sequencial </w:t>
-      </w:r>
-      <w:r>
-        <w:t>–</w:t>
-      </w:r>
-      <w:r>
-        <w:t xml:space="preserve"> disponibilizada pelo professor</w:t>
+        <w:t>thread</w:t>
+      </w:r>
+      <w:r>
+        <w:t xml:space="preserve"> do processador, a fim de identificar qual dessas execuções obtém o melhor desempenho </w:t>
+      </w:r>
+      <w:r>
+        <w:t>com o</w:t>
       </w:r>
       <w:r>
         <w:t xml:space="preserve"> </w:t>
       </w:r>
       <w:r>
-        <w:t>–</w:t>
-      </w:r>
-      <w:bookmarkStart w:id="0" w:name="_GoBack"/>
-      <w:bookmarkEnd w:id="0"/>
-      <w:r>
-        <w:t xml:space="preserve"> que utiliza apenas uma </w:t>
-      </w:r>
-      <w:r>
         <w:rPr>
           <w:i/>
         </w:rPr>
-        <w:t>thread</w:t>
-      </w:r>
-      <w:r>
-        <w:t xml:space="preserve"> do processador, a fim de identificar qual dessas execuções obtém o melhor desempenho </w:t>
-      </w:r>
-      <w:r>
-        <w:t>com o</w:t>
+        <w:t>hardware</w:t>
+      </w:r>
+      <w:r>
+        <w:t xml:space="preserve"> utilizado.</w:t>
+      </w:r>
+    </w:p>
+    <w:p>
+      <w:pPr>
+        <w:pStyle w:val="Artigoresumopalavras-chave"/>
+      </w:pPr>
+      <w:r>
+        <w:rPr>
+          <w:b/>
+        </w:rPr>
+        <w:t>Palavras-chave:</w:t>
       </w:r>
       <w:r>
         <w:t xml:space="preserve"> </w:t>
       </w:r>
       <w:r>
+        <w:t>Sistemas Operacionais</w:t>
+      </w:r>
+      <w:r>
+        <w:t>;</w:t>
+      </w:r>
+      <w:r>
+        <w:t xml:space="preserve"> </w:t>
+      </w:r>
+      <w:r>
         <w:rPr>
           <w:i/>
         </w:rPr>
-        <w:t>hardware</w:t>
-      </w:r>
-      <w:r>
-        <w:t xml:space="preserve"> utilizado.</w:t>
-      </w:r>
-    </w:p>
-    <w:p>
-      <w:pPr>
-        <w:pStyle w:val="Artigoresumopalavras-chave"/>
+        <w:t>Threads;</w:t>
+      </w:r>
+      <w:r>
+        <w:t xml:space="preserve"> Multiplicação de Matrizes.</w:t>
+      </w:r>
+    </w:p>
+    <w:p>
+      <w:pPr>
+        <w:pStyle w:val="Artigoabstractttulo"/>
+      </w:pPr>
+      <w:r>
+        <w:t>Abstract</w:t>
+      </w:r>
+    </w:p>
+    <w:p>
+      <w:pPr>
+        <w:pStyle w:val="Artigoabstracttitle"/>
       </w:pPr>
       <w:r>
         <w:rPr>
           <w:b/>
         </w:rPr>
-        <w:t>Palavras-chave:</w:t>
+        <w:t>Title:</w:t>
+      </w:r>
+      <w:r>
+        <w:t xml:space="preserve"> “</w:t>
+      </w:r>
+      <w:r>
+        <w:t>M</w:t>
+      </w:r>
+      <w:r>
+        <w:t>atrices multiplication utilizing multithreading</w:t>
+      </w:r>
+      <w:r>
+        <w:t>”</w:t>
+      </w:r>
+    </w:p>
+    <w:p>
+      <w:pPr>
+        <w:pStyle w:val="Artigoabstracttexto"/>
+      </w:pPr>
+      <w:r>
+        <w:t xml:space="preserve">This paper describes </w:t>
+      </w:r>
+      <w:r>
+        <w:t>the work of the Operational Systems subject of PUCRS’s Information Systems course, where the concepts of multithreading were applied into matrices multiplication, comparing execution times of this application with a sequential multiplication</w:t>
       </w:r>
       <w:r>
         <w:t xml:space="preserve"> </w:t>
       </w:r>
       <w:r>
-        <w:t>Sistemas Operacionais</w:t>
-      </w:r>
-      <w:r>
-        <w:t>;</w:t>
-      </w:r>
-      <w:r>
-        <w:t xml:space="preserve"> </w:t>
-      </w:r>
-      <w:r>
-        <w:rPr>
-          <w:i/>
-        </w:rPr>
-        <w:t>Threads;</w:t>
-      </w:r>
-      <w:r>
-        <w:t xml:space="preserve"> Multiplicação de Matrizes.</w:t>
-      </w:r>
-    </w:p>
-    <w:p>
-      <w:pPr>
-        <w:pStyle w:val="Artigoabstractttulo"/>
-      </w:pPr>
-      <w:r>
-        <w:t>Abstract</w:t>
-      </w:r>
-    </w:p>
-    <w:p>
-      <w:pPr>
-        <w:pStyle w:val="Artigoabstracttitle"/>
-      </w:pPr>
-      <w:r>
-        <w:rPr>
-          <w:b/>
-        </w:rPr>
-        <w:t>Title:</w:t>
-      </w:r>
-      <w:r>
-        <w:t xml:space="preserve"> “</w:t>
-      </w:r>
-      <w:r>
-        <w:t>M</w:t>
-      </w:r>
-      <w:r>
-        <w:t>atrices multiplication utilizing multithreading</w:t>
-      </w:r>
-      <w:r>
-        <w:t>”</w:t>
-      </w:r>
-    </w:p>
-    <w:p>
-      <w:pPr>
-        <w:pStyle w:val="Artigoabstracttexto"/>
-      </w:pPr>
-      <w:r>
-        <w:t xml:space="preserve">This paper describes </w:t>
-      </w:r>
-      <w:r>
-        <w:t>the work of the Operational Systems subject of PUCRS’s Information Systems course, where the concepts of multithreading were applied into matrices multiplication, comparing execution times of this application with a sequential multiplication</w:t>
-      </w:r>
-      <w:r>
-        <w:t xml:space="preserve"> </w:t>
-      </w:r>
-      <w:r>
-        <w:t>–</w:t>
-      </w:r>
-      <w:r>
-        <w:t xml:space="preserve"> </w:t>
+        <w:t xml:space="preserve">– </w:t>
       </w:r>
       <w:r>
         <w:t>provided by the professor</w:t>
@@ -511,10 +498,7 @@
         <w:t xml:space="preserve"> </w:t>
       </w:r>
       <w:r>
-        <w:t>–</w:t>
-      </w:r>
-      <w:r>
-        <w:t xml:space="preserve"> </w:t>
+        <w:t xml:space="preserve">– </w:t>
       </w:r>
       <w:r>
         <w:t>para fazer melhor uso dos núcleos do processador e, teoricamente, obter um desempenho melhor.</w:t>
@@ -595,14 +579,12 @@
       <w:r>
         <w:t xml:space="preserve">Para iniciar o desenvolvimento do trabalho, foi disponibilizado na plataforma </w:t>
       </w:r>
-      <w:proofErr w:type="spellStart"/>
       <w:r>
         <w:rPr>
           <w:i/>
         </w:rPr>
         <w:t>Moodle</w:t>
       </w:r>
-      <w:proofErr w:type="spellEnd"/>
       <w:r>
         <w:t xml:space="preserve"> da PUCRS o </w:t>
       </w:r>
@@ -697,10 +679,7 @@
         <w:fldChar w:fldCharType="begin"/>
       </w:r>
       <w:r>
-        <w:instrText xml:space="preserve"> REF _Ref525482972 \h </w:instrText>
-      </w:r>
-      <w:r>
-        <w:instrText xml:space="preserve"> \* MERGEFORMAT </w:instrText>
+        <w:instrText xml:space="preserve"> REF _Ref525482972 \h  \* MERGEFORMAT </w:instrText>
       </w:r>
       <w:r>
         <w:fldChar w:fldCharType="separate"/>
@@ -793,7 +772,7 @@
     </w:p>
     <w:p>
       <w:pPr>
-        <w:pStyle w:val="Caption"/>
+        <w:pStyle w:val="Legenda"/>
         <w:jc w:val="center"/>
         <w:rPr>
           <w:b/>
@@ -802,8 +781,8 @@
           <w:sz w:val="22"/>
         </w:rPr>
       </w:pPr>
+      <w:bookmarkStart w:id="0" w:name="_Ref525482972"/>
       <w:bookmarkStart w:id="1" w:name="_Ref525482966"/>
-      <w:bookmarkStart w:id="2" w:name="_Ref525482972"/>
       <w:r>
         <w:rPr>
           <w:b/>
@@ -859,7 +838,7 @@
         </w:rPr>
         <w:fldChar w:fldCharType="end"/>
       </w:r>
-      <w:bookmarkEnd w:id="2"/>
+      <w:bookmarkEnd w:id="0"/>
       <w:r>
         <w:rPr>
           <w:b/>
@@ -878,121 +857,285 @@
           <w:tab w:val="left" w:pos="567"/>
         </w:tabs>
       </w:pPr>
-      <w:bookmarkStart w:id="3" w:name="_Ref525491031"/>
+      <w:bookmarkStart w:id="2" w:name="_Ref525491031"/>
       <w:r>
         <w:t>Execução paralela</w:t>
       </w:r>
+      <w:bookmarkEnd w:id="2"/>
+    </w:p>
+    <w:p>
+      <w:pPr>
+        <w:pStyle w:val="Artigopargrafo"/>
+      </w:pPr>
+      <w:r>
+        <w:t xml:space="preserve">Assim como na execução sequencial, a execução paralela também foi realizada 10 vezes para obter valor concisos. A diferença é que esse método foi divido em duas, quatro e oito </w:t>
+      </w:r>
+      <w:r>
+        <w:rPr>
+          <w:i/>
+        </w:rPr>
+        <w:t>threads</w:t>
+      </w:r>
+      <w:r>
+        <w:t>. Portanto, foram realizadas 30 execuções. A</w:t>
+      </w:r>
+      <w:r>
+        <w:t xml:space="preserve"> </w:t>
+      </w:r>
+      <w:r>
+        <w:fldChar w:fldCharType="begin"/>
+      </w:r>
+      <w:r>
+        <w:instrText xml:space="preserve"> REF _Ref525498511 \h </w:instrText>
+      </w:r>
+      <w:r>
+        <w:instrText xml:space="preserve"> \* MERGEFORMAT </w:instrText>
+      </w:r>
+      <w:r>
+        <w:fldChar w:fldCharType="separate"/>
+      </w:r>
+      <w:r>
+        <w:t xml:space="preserve">Figura </w:t>
+      </w:r>
+      <w:r>
+        <w:rPr>
+          <w:noProof/>
+        </w:rPr>
+        <w:t>2</w:t>
+      </w:r>
+      <w:r>
+        <w:fldChar w:fldCharType="end"/>
+      </w:r>
+      <w:r>
+        <w:t xml:space="preserve"> mostra o gráfico gerado a partir dos tempos adquiridos para cada execução. Pode-se perceber que na execução paralela com duas </w:t>
+      </w:r>
+      <w:r>
+        <w:rPr>
+          <w:i/>
+        </w:rPr>
+        <w:t>threads</w:t>
+      </w:r>
+      <w:r>
+        <w:t xml:space="preserve">, o tempo de execução é muito semelhante à execução sequencial, mantendo também a exceção do ponto 1700. Já as execuções com quatro e oito </w:t>
+      </w:r>
+      <w:r>
+        <w:rPr>
+          <w:i/>
+        </w:rPr>
+        <w:t>threads</w:t>
+      </w:r>
+      <w:r>
+        <w:t xml:space="preserve"> se assemelham bastante, com um tempo de execução muito próximo, mantendo uma linearidade entre tempo e tamanho das matrizes. Pode-se dizer, inclusive, que a execução com quatro </w:t>
+      </w:r>
+      <w:r>
+        <w:rPr>
+          <w:i/>
+        </w:rPr>
+        <w:t>threads</w:t>
+      </w:r>
+      <w:r>
+        <w:t xml:space="preserve"> obteve um desempenho igual ou até </w:t>
+      </w:r>
+      <w:r>
+        <w:t>superior</w:t>
+      </w:r>
+      <w:r>
+        <w:t xml:space="preserve"> que a execução com oito </w:t>
+      </w:r>
+      <w:r>
+        <w:rPr>
+          <w:i/>
+        </w:rPr>
+        <w:t>threads</w:t>
+      </w:r>
+      <w:r>
+        <w:t xml:space="preserve">, pois ela não possui </w:t>
+      </w:r>
+      <w:r>
+        <w:t>o</w:t>
+      </w:r>
+      <w:r>
+        <w:t xml:space="preserve"> pequeno pico</w:t>
+      </w:r>
+      <w:r>
+        <w:t xml:space="preserve"> que a execução de oito </w:t>
+      </w:r>
+      <w:r>
+        <w:rPr>
+          <w:i/>
+        </w:rPr>
+        <w:t>threads</w:t>
+      </w:r>
+      <w:r>
+        <w:t xml:space="preserve"> possui</w:t>
+      </w:r>
+      <w:r>
+        <w:t xml:space="preserve"> no tempo de</w:t>
+      </w:r>
+      <w:r>
+        <w:t xml:space="preserve"> execução das matrizes com tamanho 1100.</w:t>
+      </w:r>
+    </w:p>
+    <w:p>
+      <w:pPr>
+        <w:pStyle w:val="Artigopargrafo"/>
+        <w:keepNext/>
+        <w:ind w:firstLine="0"/>
+      </w:pPr>
+      <w:r>
+        <w:rPr>
+          <w:noProof/>
+        </w:rPr>
+        <w:lastRenderedPageBreak/>
+        <w:drawing>
+          <wp:inline distT="0" distB="0" distL="0" distR="0">
+            <wp:extent cx="6116320" cy="7650480"/>
+            <wp:effectExtent l="0" t="0" r="0" b="7620"/>
+            <wp:docPr id="1" name="Imagem 1"/>
+            <wp:cNvGraphicFramePr>
+              <a:graphicFrameLocks xmlns:a="http://schemas.openxmlformats.org/drawingml/2006/main" noChangeAspect="1"/>
+            </wp:cNvGraphicFramePr>
+            <a:graphic xmlns:a="http://schemas.openxmlformats.org/drawingml/2006/main">
+              <a:graphicData uri="http://schemas.openxmlformats.org/drawingml/2006/picture">
+                <pic:pic xmlns:pic="http://schemas.openxmlformats.org/drawingml/2006/picture">
+                  <pic:nvPicPr>
+                    <pic:cNvPr id="0" name="Picture 1"/>
+                    <pic:cNvPicPr>
+                      <a:picLocks noChangeAspect="1" noChangeArrowheads="1"/>
+                    </pic:cNvPicPr>
+                  </pic:nvPicPr>
+                  <pic:blipFill>
+                    <a:blip r:embed="rId9" cstate="print">
+                      <a:extLst>
+                        <a:ext uri="{28A0092B-C50C-407E-A947-70E740481C1C}">
+                          <a14:useLocalDpi xmlns:a14="http://schemas.microsoft.com/office/drawing/2010/main" val="0"/>
+                        </a:ext>
+                      </a:extLst>
+                    </a:blip>
+                    <a:srcRect/>
+                    <a:stretch>
+                      <a:fillRect/>
+                    </a:stretch>
+                  </pic:blipFill>
+                  <pic:spPr bwMode="auto">
+                    <a:xfrm>
+                      <a:off x="0" y="0"/>
+                      <a:ext cx="6116320" cy="7650480"/>
+                    </a:xfrm>
+                    <a:prstGeom prst="rect">
+                      <a:avLst/>
+                    </a:prstGeom>
+                    <a:noFill/>
+                    <a:ln>
+                      <a:noFill/>
+                    </a:ln>
+                  </pic:spPr>
+                </pic:pic>
+              </a:graphicData>
+            </a:graphic>
+          </wp:inline>
+        </w:drawing>
+      </w:r>
+    </w:p>
+    <w:p>
+      <w:pPr>
+        <w:pStyle w:val="Legenda"/>
+        <w:jc w:val="center"/>
+        <w:rPr>
+          <w:b/>
+          <w:i w:val="0"/>
+          <w:sz w:val="22"/>
+        </w:rPr>
+      </w:pPr>
+      <w:bookmarkStart w:id="3" w:name="_Ref525498511"/>
+      <w:r>
+        <w:rPr>
+          <w:b/>
+          <w:i w:val="0"/>
+          <w:sz w:val="22"/>
+        </w:rPr>
+        <w:t xml:space="preserve">Figura </w:t>
+      </w:r>
+      <w:r>
+        <w:rPr>
+          <w:b/>
+          <w:i w:val="0"/>
+          <w:sz w:val="22"/>
+        </w:rPr>
+        <w:fldChar w:fldCharType="begin"/>
+      </w:r>
+      <w:r>
+        <w:rPr>
+          <w:b/>
+          <w:i w:val="0"/>
+          <w:sz w:val="22"/>
+        </w:rPr>
+        <w:instrText xml:space="preserve"> SEQ Figura \* ARABIC </w:instrText>
+      </w:r>
+      <w:r>
+        <w:rPr>
+          <w:b/>
+          <w:i w:val="0"/>
+          <w:sz w:val="22"/>
+        </w:rPr>
+        <w:fldChar w:fldCharType="separate"/>
+      </w:r>
+      <w:r>
+        <w:rPr>
+          <w:b/>
+          <w:i w:val="0"/>
+          <w:noProof/>
+          <w:sz w:val="22"/>
+        </w:rPr>
+        <w:t>2</w:t>
+      </w:r>
+      <w:r>
+        <w:rPr>
+          <w:b/>
+          <w:i w:val="0"/>
+          <w:sz w:val="22"/>
+        </w:rPr>
+        <w:fldChar w:fldCharType="end"/>
+      </w:r>
       <w:bookmarkEnd w:id="3"/>
+      <w:r>
+        <w:rPr>
+          <w:b/>
+          <w:i w:val="0"/>
+          <w:sz w:val="22"/>
+        </w:rPr>
+        <w:t xml:space="preserve"> -</w:t>
+      </w:r>
+      <w:r>
+        <w:rPr>
+          <w:b/>
+          <w:i w:val="0"/>
+          <w:noProof/>
+          <w:sz w:val="22"/>
+        </w:rPr>
+        <w:t xml:space="preserve"> Execuções paralelas com duas, quatro e oito threads</w:t>
+      </w:r>
+    </w:p>
+    <w:p>
+      <w:pPr>
+        <w:pStyle w:val="Artigottulo2"/>
+        <w:tabs>
+          <w:tab w:val="left" w:pos="567"/>
+        </w:tabs>
+      </w:pPr>
+      <w:r>
+        <w:t>Comparação de execuções</w:t>
+      </w:r>
     </w:p>
     <w:p>
       <w:pPr>
         <w:pStyle w:val="Artigopargrafo"/>
       </w:pPr>
       <w:r>
-        <w:t xml:space="preserve">Assim como na execução sequencial, a execução paralela também foi realizada 10 vezes para obter valor concisos. A diferença é que esse método foi divido em duas, quatro e oito </w:t>
-      </w:r>
-      <w:r>
-        <w:rPr>
-          <w:i/>
-        </w:rPr>
-        <w:t>threads</w:t>
-      </w:r>
-      <w:r>
-        <w:t xml:space="preserve">. Portanto, foram realizadas 30 execuções. A </w:t>
-      </w:r>
-      <w:r>
-        <w:rPr>
-          <w:highlight w:val="yellow"/>
-        </w:rPr>
-        <w:t>FIGURA 2</w:t>
-      </w:r>
-      <w:r>
-        <w:t xml:space="preserve"> mostra o gráfico gerado a partir dos tempos adquiridos para cada execução. Pode-se perceber que na execução paralela com duas </w:t>
-      </w:r>
-      <w:r>
-        <w:rPr>
-          <w:i/>
-        </w:rPr>
-        <w:t>threads</w:t>
-      </w:r>
-      <w:r>
-        <w:t xml:space="preserve">, o tempo de execução é muito semelhante à execução sequencial, mantendo também a exceção do ponto 1700. Já as execuções com quatro e oito </w:t>
-      </w:r>
-      <w:r>
-        <w:rPr>
-          <w:i/>
-        </w:rPr>
-        <w:t>threads</w:t>
-      </w:r>
-      <w:r>
-        <w:t xml:space="preserve"> se assemelham bastante, com um tempo de execução muito próximo, mantendo uma linearidade entre tempo e tamanho das matrizes. Pode-se dizer, inclusive, que a execução com quatro </w:t>
-      </w:r>
-      <w:r>
-        <w:rPr>
-          <w:i/>
-        </w:rPr>
-        <w:t>threads</w:t>
-      </w:r>
-      <w:r>
-        <w:t xml:space="preserve"> obteve um desempenho igual ou até </w:t>
-      </w:r>
-      <w:r>
-        <w:t>superior</w:t>
-      </w:r>
-      <w:r>
-        <w:t xml:space="preserve"> que a execução com oito </w:t>
-      </w:r>
-      <w:r>
-        <w:rPr>
-          <w:i/>
-        </w:rPr>
-        <w:t>threads</w:t>
-      </w:r>
-      <w:r>
-        <w:t xml:space="preserve">, pois ela não possui </w:t>
-      </w:r>
-      <w:r>
-        <w:t>o</w:t>
-      </w:r>
-      <w:r>
-        <w:t xml:space="preserve"> pequeno pico</w:t>
-      </w:r>
-      <w:r>
-        <w:t xml:space="preserve"> que a execução de oito </w:t>
-      </w:r>
-      <w:r>
-        <w:rPr>
-          <w:i/>
-        </w:rPr>
-        <w:t>threads</w:t>
-      </w:r>
-      <w:r>
-        <w:t xml:space="preserve"> possui</w:t>
-      </w:r>
-      <w:r>
-        <w:t xml:space="preserve"> no tempo de</w:t>
-      </w:r>
-      <w:r>
-        <w:t xml:space="preserve"> execução das matrizes com tamanho 1100.</w:t>
-      </w:r>
-    </w:p>
-    <w:p>
-      <w:pPr>
-        <w:pStyle w:val="Artigottulo2"/>
-        <w:tabs>
-          <w:tab w:val="left" w:pos="567"/>
-        </w:tabs>
-      </w:pPr>
-      <w:r>
-        <w:t>Comparação de execuções</w:t>
-      </w:r>
-    </w:p>
-    <w:p>
-      <w:pPr>
-        <w:pStyle w:val="Artigopargrafo"/>
-      </w:pPr>
-      <w:r>
-        <w:t xml:space="preserve">Para identificar qual o melhor desempenho entre todas as execuções feitas, foi feito um gráfico comparativo entre o tempo médio de cada execução paralela e sequencial que pode ser visto na </w:t>
+        <w:t>Para identificar qual o melhor desempenho entre todas as execuções feitas, foi feito um gráfico comparativo entre o tempo médio de cada execução paralela e sequencial que pode ser visto na</w:t>
+      </w:r>
+      <w:r>
+        <w:t xml:space="preserve"> </w:t>
       </w:r>
       <w:r>
         <w:fldChar w:fldCharType="begin"/>
@@ -1017,7 +1160,7 @@
           <w:noProof/>
           <w:color w:val="auto"/>
         </w:rPr>
-        <w:t>2</w:t>
+        <w:t>3</w:t>
       </w:r>
       <w:r>
         <w:fldChar w:fldCharType="end"/>
@@ -1101,7 +1244,7 @@
                     <pic:cNvPicPr/>
                   </pic:nvPicPr>
                   <pic:blipFill>
-                    <a:blip r:embed="rId9" cstate="print">
+                    <a:blip r:embed="rId10" cstate="print">
                       <a:extLst>
                         <a:ext uri="{28A0092B-C50C-407E-A947-70E740481C1C}">
                           <a14:useLocalDpi xmlns:a14="http://schemas.microsoft.com/office/drawing/2010/main" val="0"/>
@@ -1130,7 +1273,7 @@
     </w:p>
     <w:p>
       <w:pPr>
-        <w:pStyle w:val="Caption"/>
+        <w:pStyle w:val="Legenda"/>
         <w:jc w:val="center"/>
         <w:rPr>
           <w:b/>
@@ -1184,7 +1327,7 @@
           <w:color w:val="auto"/>
           <w:sz w:val="22"/>
         </w:rPr>
-        <w:t>2</w:t>
+        <w:t>3</w:t>
       </w:r>
       <w:r>
         <w:rPr>
@@ -1229,26 +1372,84 @@
     <w:p>
       <w:pPr>
         <w:pStyle w:val="Artigopargrafo"/>
-      </w:pPr>
-      <w:r>
-        <w:t>Este artigo apresentou uma sugestão de normas básicas para elaboração de artigos para as disciplinas dos cursos da Faculdade de Informática da Pontifícia Universidade Católica do Rio Grande do Sul. Os itens não definidos neste artigo devem ser resolvidos aplicando-se as regras definidas nas obras que fazem parte das referências deste artigo.</w:t>
-      </w:r>
+        <w:rPr>
+          <w:u w:val="single"/>
+        </w:rPr>
+      </w:pPr>
+      <w:r>
+        <w:t xml:space="preserve">Este artigo apresentou </w:t>
+      </w:r>
+      <w:r>
+        <w:t xml:space="preserve">o desenvolvimento do trabalho </w:t>
+      </w:r>
+      <w:r>
+        <w:t xml:space="preserve">de Sistemas Operacionais, comparando o desempenho entre aplicações sequenciais – ou </w:t>
+      </w:r>
+      <w:proofErr w:type="spellStart"/>
+      <w:r>
+        <w:rPr>
+          <w:i/>
+        </w:rPr>
+        <w:t>single</w:t>
+      </w:r>
+      <w:r>
+        <w:rPr>
+          <w:i/>
+        </w:rPr>
+        <w:t>threads</w:t>
+      </w:r>
+      <w:proofErr w:type="spellEnd"/>
+      <w:r>
+        <w:t xml:space="preserve"> – e aplicações paralelas – ou </w:t>
+      </w:r>
+      <w:proofErr w:type="spellStart"/>
+      <w:r>
+        <w:rPr>
+          <w:i/>
+        </w:rPr>
+        <w:t>multithreads</w:t>
+      </w:r>
+      <w:proofErr w:type="spellEnd"/>
+      <w:r>
+        <w:t xml:space="preserve">. Pode-se observar que há diferença de tempos de execução entre os tipos de aplicações, mas que também há um momento, pelo menos nesse tipo de aplicação e com o </w:t>
+      </w:r>
+      <w:r>
+        <w:rPr>
+          <w:i/>
+        </w:rPr>
+        <w:t>hardware</w:t>
+      </w:r>
+      <w:r>
+        <w:t xml:space="preserve"> específico, em que aumentar o número de </w:t>
+      </w:r>
+      <w:r>
+        <w:rPr>
+          <w:i/>
+        </w:rPr>
+        <w:t>threads</w:t>
+      </w:r>
+      <w:r>
+        <w:t xml:space="preserve"> não diminuiu o tempo de execução. Portanto, utilizando um processador Intel Core i7-7700k para multiplicação de matrizes, uma aplicação que utiliza quatro </w:t>
+      </w:r>
+      <w:r>
+        <w:rPr>
+          <w:i/>
+        </w:rPr>
+        <w:t>threads</w:t>
+      </w:r>
+      <w:r>
+        <w:t xml:space="preserve"> é a melhor abordagem, visto que acima disso o tempo de execução não é proporcionalmente menor.</w:t>
+      </w:r>
+      <w:bookmarkStart w:id="5" w:name="_GoBack"/>
+      <w:bookmarkEnd w:id="5"/>
     </w:p>
     <w:p>
       <w:pPr>
         <w:pStyle w:val="Artigorefernciasttulo"/>
-        <w:rPr>
-          <w:lang w:val="en-US"/>
-        </w:rPr>
-      </w:pPr>
-      <w:proofErr w:type="spellStart"/>
-      <w:r>
-        <w:rPr>
-          <w:lang w:val="en-US"/>
-        </w:rPr>
+      </w:pPr>
+      <w:r>
         <w:t>Referências</w:t>
       </w:r>
-      <w:proofErr w:type="spellEnd"/>
     </w:p>
     <w:p>
       <w:pPr>
@@ -1327,7 +1528,7 @@
       </w:r>
     </w:p>
     <w:sectPr>
-      <w:footerReference w:type="default" r:id="rId10"/>
+      <w:footerReference w:type="default" r:id="rId11"/>
       <w:endnotePr>
         <w:numFmt w:val="decimal"/>
       </w:endnotePr>
@@ -1367,32 +1568,32 @@
     </w:pPr>
     <w:r>
       <w:rPr>
-        <w:rStyle w:val="PageNumber"/>
+        <w:rStyle w:val="Nmerodepgina"/>
       </w:rPr>
       <w:fldChar w:fldCharType="begin"/>
     </w:r>
     <w:r>
       <w:rPr>
-        <w:rStyle w:val="PageNumber"/>
+        <w:rStyle w:val="Nmerodepgina"/>
       </w:rPr>
       <w:instrText xml:space="preserve"> PAGE </w:instrText>
     </w:r>
     <w:r>
       <w:rPr>
-        <w:rStyle w:val="PageNumber"/>
+        <w:rStyle w:val="Nmerodepgina"/>
       </w:rPr>
       <w:fldChar w:fldCharType="separate"/>
     </w:r>
     <w:r>
       <w:rPr>
-        <w:rStyle w:val="PageNumber"/>
+        <w:rStyle w:val="Nmerodepgina"/>
         <w:noProof/>
       </w:rPr>
       <w:t>1</w:t>
     </w:r>
     <w:r>
       <w:rPr>
-        <w:rStyle w:val="PageNumber"/>
+        <w:rStyle w:val="Nmerodepgina"/>
       </w:rPr>
       <w:fldChar w:fldCharType="end"/>
     </w:r>
@@ -1484,7 +1685,7 @@
     <w:lvl w:ilvl="3">
       <w:start w:val="1"/>
       <w:numFmt w:val="decimal"/>
-      <w:pStyle w:val="Heading4"/>
+      <w:pStyle w:val="Ttulo4"/>
       <w:lvlText w:val="%1.%2.%3.%4"/>
       <w:lvlJc w:val="left"/>
       <w:pPr>
@@ -1497,7 +1698,7 @@
     <w:lvl w:ilvl="4">
       <w:start w:val="1"/>
       <w:numFmt w:val="decimal"/>
-      <w:pStyle w:val="Heading5"/>
+      <w:pStyle w:val="Ttulo5"/>
       <w:lvlText w:val="%1.%2.%3.%4.%5"/>
       <w:lvlJc w:val="left"/>
       <w:pPr>
@@ -1510,7 +1711,7 @@
     <w:lvl w:ilvl="5">
       <w:start w:val="1"/>
       <w:numFmt w:val="decimal"/>
-      <w:pStyle w:val="Heading6"/>
+      <w:pStyle w:val="Ttulo6"/>
       <w:lvlText w:val="%1.%2.%3.%4.%5.%6"/>
       <w:lvlJc w:val="left"/>
       <w:pPr>
@@ -1523,7 +1724,7 @@
     <w:lvl w:ilvl="6">
       <w:start w:val="1"/>
       <w:numFmt w:val="decimal"/>
-      <w:pStyle w:val="Heading7"/>
+      <w:pStyle w:val="Ttulo7"/>
       <w:lvlText w:val="%1.%2.%3.%4.%5.%6.%7"/>
       <w:lvlJc w:val="left"/>
       <w:pPr>
@@ -1536,7 +1737,7 @@
     <w:lvl w:ilvl="7">
       <w:start w:val="1"/>
       <w:numFmt w:val="decimal"/>
-      <w:pStyle w:val="Heading8"/>
+      <w:pStyle w:val="Ttulo8"/>
       <w:lvlText w:val="%1.%2.%3.%4.%5.%6.%7.%8"/>
       <w:lvlJc w:val="left"/>
       <w:pPr>
@@ -1549,7 +1750,7 @@
     <w:lvl w:ilvl="8">
       <w:start w:val="1"/>
       <w:numFmt w:val="decimal"/>
-      <w:pStyle w:val="Heading9"/>
+      <w:pStyle w:val="Ttulo9"/>
       <w:lvlText w:val="%1.%2.%3.%4.%5.%6.%7.%8.%9"/>
       <w:lvlJc w:val="left"/>
       <w:pPr>
@@ -2563,7 +2764,7 @@
       <w:sz w:val="22"/>
     </w:rPr>
   </w:style>
-  <w:style w:type="paragraph" w:styleId="Heading1">
+  <w:style w:type="paragraph" w:styleId="Ttulo1">
     <w:name w:val="heading 1"/>
     <w:basedOn w:val="Normal"/>
     <w:next w:val="Artigopargrafo"/>
@@ -2580,9 +2781,9 @@
       <w:sz w:val="28"/>
     </w:rPr>
   </w:style>
-  <w:style w:type="paragraph" w:styleId="Heading2">
+  <w:style w:type="paragraph" w:styleId="Ttulo2">
     <w:name w:val="heading 2"/>
-    <w:basedOn w:val="Heading1"/>
+    <w:basedOn w:val="Ttulo1"/>
     <w:next w:val="Artigopargrafo"/>
     <w:qFormat/>
     <w:pPr>
@@ -2594,7 +2795,7 @@
       <w:sz w:val="26"/>
     </w:rPr>
   </w:style>
-  <w:style w:type="paragraph" w:styleId="Heading3">
+  <w:style w:type="paragraph" w:styleId="Ttulo3">
     <w:name w:val="heading 3"/>
     <w:basedOn w:val="Normal"/>
     <w:next w:val="Artigopargrafo"/>
@@ -2608,7 +2809,7 @@
       <w:b/>
     </w:rPr>
   </w:style>
-  <w:style w:type="paragraph" w:styleId="Heading4">
+  <w:style w:type="paragraph" w:styleId="Ttulo4">
     <w:name w:val="heading 4"/>
     <w:basedOn w:val="Normal"/>
     <w:next w:val="Artigopargrafo"/>
@@ -2626,7 +2827,7 @@
       <w:i/>
     </w:rPr>
   </w:style>
-  <w:style w:type="paragraph" w:styleId="Heading5">
+  <w:style w:type="paragraph" w:styleId="Ttulo5">
     <w:name w:val="heading 5"/>
     <w:basedOn w:val="Normal"/>
     <w:next w:val="Artigopargrafo"/>
@@ -2645,7 +2846,7 @@
       <w:color w:val="000000"/>
     </w:rPr>
   </w:style>
-  <w:style w:type="paragraph" w:styleId="Heading6">
+  <w:style w:type="paragraph" w:styleId="Ttulo6">
     <w:name w:val="heading 6"/>
     <w:basedOn w:val="Normal"/>
     <w:next w:val="Artigopargrafo"/>
@@ -2665,7 +2866,7 @@
       <w:color w:val="000000"/>
     </w:rPr>
   </w:style>
-  <w:style w:type="paragraph" w:styleId="Heading7">
+  <w:style w:type="paragraph" w:styleId="Ttulo7">
     <w:name w:val="heading 7"/>
     <w:basedOn w:val="Normal"/>
     <w:next w:val="Artigopargrafo"/>
@@ -2683,7 +2884,7 @@
       <w:b/>
     </w:rPr>
   </w:style>
-  <w:style w:type="paragraph" w:styleId="Heading8">
+  <w:style w:type="paragraph" w:styleId="Ttulo8">
     <w:name w:val="heading 8"/>
     <w:basedOn w:val="Normal"/>
     <w:next w:val="Artigopargrafo"/>
@@ -2700,7 +2901,7 @@
       <w:b/>
     </w:rPr>
   </w:style>
-  <w:style w:type="paragraph" w:styleId="Heading9">
+  <w:style w:type="paragraph" w:styleId="Ttulo9">
     <w:name w:val="heading 9"/>
     <w:basedOn w:val="Normal"/>
     <w:next w:val="Artigopargrafo"/>
@@ -2718,13 +2919,13 @@
       <w:b/>
     </w:rPr>
   </w:style>
-  <w:style w:type="character" w:default="1" w:styleId="DefaultParagraphFont">
+  <w:style w:type="character" w:default="1" w:styleId="Fontepargpadro">
     <w:name w:val="Default Paragraph Font"/>
     <w:uiPriority w:val="1"/>
     <w:semiHidden/>
     <w:unhideWhenUsed/>
   </w:style>
-  <w:style w:type="table" w:default="1" w:styleId="TableNormal">
+  <w:style w:type="table" w:default="1" w:styleId="Tabelanormal">
     <w:name w:val="Normal Table"/>
     <w:uiPriority w:val="99"/>
     <w:semiHidden/>
@@ -2739,7 +2940,7 @@
       </w:tblCellMar>
     </w:tblPr>
   </w:style>
-  <w:style w:type="numbering" w:default="1" w:styleId="NoList">
+  <w:style w:type="numbering" w:default="1" w:styleId="Semlista">
     <w:name w:val="No List"/>
     <w:uiPriority w:val="99"/>
     <w:semiHidden/>
@@ -2748,7 +2949,7 @@
   <w:style w:type="character" w:customStyle="1" w:styleId="FootnoteCharacters">
     <w:name w:val="Footnote Characters"/>
   </w:style>
-  <w:style w:type="character" w:styleId="PageNumber">
+  <w:style w:type="character" w:styleId="Nmerodepgina">
     <w:name w:val="page number"/>
     <w:semiHidden/>
   </w:style>
@@ -2775,7 +2976,7 @@
   <w:style w:type="character" w:customStyle="1" w:styleId="EndnoteCharacters">
     <w:name w:val="Endnote Characters"/>
   </w:style>
-  <w:style w:type="character" w:styleId="FootnoteReference">
+  <w:style w:type="character" w:styleId="Refdenotaderodap">
     <w:name w:val="footnote reference"/>
     <w:semiHidden/>
     <w:rPr>
@@ -2785,14 +2986,14 @@
   <w:style w:type="character" w:customStyle="1" w:styleId="RTFNum41">
     <w:name w:val="RTF_Num 4 1"/>
   </w:style>
-  <w:style w:type="character" w:styleId="EndnoteReference">
+  <w:style w:type="character" w:styleId="Refdenotadefim">
     <w:name w:val="endnote reference"/>
     <w:semiHidden/>
     <w:rPr>
       <w:vertAlign w:val="superscript"/>
     </w:rPr>
   </w:style>
-  <w:style w:type="paragraph" w:styleId="BodyText">
+  <w:style w:type="paragraph" w:styleId="Corpodetexto">
     <w:name w:val="Body Text"/>
     <w:basedOn w:val="Normal"/>
     <w:semiHidden/>
@@ -2802,7 +3003,7 @@
   </w:style>
   <w:style w:type="paragraph" w:customStyle="1" w:styleId="ListIndent">
     <w:name w:val="List Indent"/>
-    <w:basedOn w:val="BodyText"/>
+    <w:basedOn w:val="Corpodetexto"/>
     <w:pPr>
       <w:tabs>
         <w:tab w:val="left" w:pos="2835"/>
@@ -2813,7 +3014,7 @@
   <w:style w:type="paragraph" w:customStyle="1" w:styleId="Heading">
     <w:name w:val="Heading"/>
     <w:basedOn w:val="Normal"/>
-    <w:next w:val="BodyText"/>
+    <w:next w:val="Corpodetexto"/>
     <w:pPr>
       <w:keepNext/>
       <w:spacing w:before="240" w:after="120"/>
@@ -2827,7 +3028,7 @@
   <w:style w:type="paragraph" w:customStyle="1" w:styleId="Heading10">
     <w:name w:val="Heading 10"/>
     <w:basedOn w:val="Heading"/>
-    <w:next w:val="BodyText"/>
+    <w:next w:val="Corpodetexto"/>
     <w:pPr>
       <w:tabs>
         <w:tab w:val="num" w:pos="1584"/>
@@ -2842,15 +3043,15 @@
       <w:szCs w:val="21"/>
     </w:rPr>
   </w:style>
-  <w:style w:type="paragraph" w:styleId="List">
+  <w:style w:type="paragraph" w:styleId="Lista">
     <w:name w:val="List"/>
-    <w:basedOn w:val="BodyText"/>
+    <w:basedOn w:val="Corpodetexto"/>
     <w:semiHidden/>
     <w:rPr>
       <w:rFonts w:cs="Courier"/>
     </w:rPr>
   </w:style>
-  <w:style w:type="paragraph" w:styleId="Header">
+  <w:style w:type="paragraph" w:styleId="Cabealho">
     <w:name w:val="header"/>
     <w:basedOn w:val="Normal"/>
     <w:semiHidden/>
@@ -2861,7 +3062,7 @@
       </w:tabs>
     </w:pPr>
   </w:style>
-  <w:style w:type="paragraph" w:styleId="Footer">
+  <w:style w:type="paragraph" w:styleId="Rodap">
     <w:name w:val="footer"/>
     <w:basedOn w:val="Normal"/>
     <w:semiHidden/>
@@ -2874,7 +3075,7 @@
   </w:style>
   <w:style w:type="paragraph" w:customStyle="1" w:styleId="TableContents">
     <w:name w:val="Table Contents"/>
-    <w:basedOn w:val="BodyText"/>
+    <w:basedOn w:val="Corpodetexto"/>
     <w:pPr>
       <w:suppressLineNumbers/>
     </w:pPr>
@@ -2906,7 +3107,7 @@
       <w:sz w:val="20"/>
     </w:rPr>
   </w:style>
-  <w:style w:type="paragraph" w:styleId="FootnoteText">
+  <w:style w:type="paragraph" w:styleId="Textodenotaderodap">
     <w:name w:val="footnote text"/>
     <w:basedOn w:val="Artigorodapnota"/>
     <w:next w:val="Artigorodapnota"/>
@@ -2915,7 +3116,7 @@
       <w:suppressLineNumbers/>
     </w:pPr>
   </w:style>
-  <w:style w:type="paragraph" w:styleId="EnvelopeAddress">
+  <w:style w:type="paragraph" w:styleId="Destinatrio">
     <w:name w:val="envelope address"/>
     <w:basedOn w:val="Normal"/>
     <w:semiHidden/>
@@ -2934,7 +3135,7 @@
       <w:rFonts w:cs="Courier"/>
     </w:rPr>
   </w:style>
-  <w:style w:type="paragraph" w:styleId="Title">
+  <w:style w:type="paragraph" w:styleId="Ttulo">
     <w:name w:val="Title"/>
     <w:basedOn w:val="Normal"/>
     <w:next w:val="Artigoautor"/>
@@ -2950,10 +3151,10 @@
       <w:sz w:val="36"/>
     </w:rPr>
   </w:style>
-  <w:style w:type="paragraph" w:styleId="Subtitle">
+  <w:style w:type="paragraph" w:styleId="Subttulo">
     <w:name w:val="Subtitle"/>
     <w:basedOn w:val="Heading"/>
-    <w:next w:val="BodyText"/>
+    <w:next w:val="Corpodetexto"/>
     <w:qFormat/>
     <w:pPr>
       <w:jc w:val="center"/>
@@ -3378,9 +3579,9 @@
     <w:basedOn w:val="Artigorefernciasttulo"/>
     <w:next w:val="Artigopargrafo"/>
   </w:style>
-  <w:style w:type="character" w:styleId="UnresolvedMention">
+  <w:style w:type="character" w:styleId="MenoPendente">
     <w:name w:val="Unresolved Mention"/>
-    <w:basedOn w:val="DefaultParagraphFont"/>
+    <w:basedOn w:val="Fontepargpadro"/>
     <w:uiPriority w:val="99"/>
     <w:semiHidden/>
     <w:unhideWhenUsed/>
@@ -3390,7 +3591,7 @@
       <w:shd w:val="clear" w:color="auto" w:fill="E1DFDD"/>
     </w:rPr>
   </w:style>
-  <w:style w:type="paragraph" w:styleId="Caption">
+  <w:style w:type="paragraph" w:styleId="Legenda">
     <w:name w:val="caption"/>
     <w:basedOn w:val="Normal"/>
     <w:next w:val="Normal"/>
@@ -3712,7 +3913,7 @@
 </file>
 
 <file path=customXml/itemProps1.xml><?xml version="1.0" encoding="utf-8"?>
-<ds:datastoreItem xmlns:ds="http://schemas.openxmlformats.org/officeDocument/2006/customXml" ds:itemID="{5263DCD4-691E-4842-A4C5-5FE5596CB947}">
+<ds:datastoreItem xmlns:ds="http://schemas.openxmlformats.org/officeDocument/2006/customXml" ds:itemID="{CEE41A7C-F6EA-4381-8007-5552E99A4938}">
   <ds:schemaRefs>
     <ds:schemaRef ds:uri="http://schemas.openxmlformats.org/officeDocument/2006/bibliography"/>
   </ds:schemaRefs>

</xml_diff>

<commit_message>
adjust texts into report
</commit_message>
<xml_diff>
--- a/Relatorio.docx
+++ b/Relatorio.docx
@@ -68,7 +68,7 @@
       <w:proofErr w:type="spellEnd"/>
       <w:r>
         <w:rPr>
-          <w:rStyle w:val="Refdenotaderodap"/>
+          <w:rStyle w:val="FootnoteReference"/>
         </w:rPr>
         <w:footnoteReference w:id="1"/>
       </w:r>
@@ -472,7 +472,13 @@
         <w:pStyle w:val="Artigopargrafo"/>
       </w:pPr>
       <w:r>
-        <w:t xml:space="preserve">Como proposta de trabalho para a cadeira de Sistemas Operacionais do curso de Sistemas de Informação, foi disponibilizado o cenário de multiplicação de matrizes, podendo variar o tamanho das mesmas, com um exemplo de multiplicação sequencial. Nesse contexto, deve-se explorar o uso de </w:t>
+        <w:t>Como proposta de trabalho para a cadeira de Sistemas Operacionais do curso de Sistemas de Informação, foi disponibilizado o cenário de multiplicação de matrizes</w:t>
+      </w:r>
+      <w:r>
+        <w:t xml:space="preserve"> sequencial</w:t>
+      </w:r>
+      <w:r>
+        <w:t xml:space="preserve">, podendo variar o tamanho das mesmas. Nesse contexto, deve-se explorar o uso de </w:t>
       </w:r>
       <w:r>
         <w:t xml:space="preserve">processamento </w:t>
@@ -501,7 +507,19 @@
         <w:t xml:space="preserve">– </w:t>
       </w:r>
       <w:r>
-        <w:t>para fazer melhor uso dos núcleos do processador e, teoricamente, obter um desempenho melhor.</w:t>
+        <w:t xml:space="preserve">para fazer melhor uso </w:t>
+      </w:r>
+      <w:r>
+        <w:t>de mais</w:t>
+      </w:r>
+      <w:r>
+        <w:t xml:space="preserve"> núcleos do processador e</w:t>
+      </w:r>
+      <w:r>
+        <w:t xml:space="preserve"> comparar</w:t>
+      </w:r>
+      <w:r>
+        <w:t xml:space="preserve"> os resultados dos dois tipos de processamento.</w:t>
       </w:r>
     </w:p>
     <w:p>
@@ -586,14 +604,14 @@
         <w:t>Moodle</w:t>
       </w:r>
       <w:r>
-        <w:t xml:space="preserve"> da PUCRS o </w:t>
+        <w:t xml:space="preserve"> da PUCRS o código em Java demonstrando a multiplicação de matrizes no método se</w:t>
+      </w:r>
+      <w:r>
+        <w:t xml:space="preserve">quencial. Esse foi o modelo utilizado </w:t>
       </w:r>
       <w:r>
         <w:lastRenderedPageBreak/>
-        <w:t>código em Java demonstrando a multiplicação de matrizes no método se</w:t>
-      </w:r>
-      <w:r>
-        <w:t xml:space="preserve">quencial. Esse foi o modelo utilizado para o desenvolvimento do método paralelo, também em Java, utilizando o conceito de </w:t>
+        <w:t xml:space="preserve">para o desenvolvimento do método paralelo, também em Java, utilizando o conceito de </w:t>
       </w:r>
       <w:r>
         <w:rPr>
@@ -703,7 +721,10 @@
         <w:t xml:space="preserve"> Analisando o mesmo, pode-se ver que houve uma linearidade conforme o tamanho das matrizes aumenta, com exceção do ponto 1700, onde houve um pico maior no tempo, que logo foi reduzido nas matrizes restantes</w:t>
       </w:r>
       <w:r>
-        <w:t>, mantendo uma cerca proporção entre aumento de matrizes e aumento do tempo de execução</w:t>
+        <w:t>, mantendo uma cert</w:t>
+      </w:r>
+      <w:r>
+        <w:t>a proporção entre aumento de matrizes e aumento do tempo de execução</w:t>
       </w:r>
       <w:r>
         <w:t>.</w:t>
@@ -772,7 +793,7 @@
     </w:p>
     <w:p>
       <w:pPr>
-        <w:pStyle w:val="Legenda"/>
+        <w:pStyle w:val="Caption"/>
         <w:jc w:val="center"/>
         <w:rPr>
           <w:b/>
@@ -868,7 +889,13 @@
         <w:pStyle w:val="Artigopargrafo"/>
       </w:pPr>
       <w:r>
-        <w:t xml:space="preserve">Assim como na execução sequencial, a execução paralela também foi realizada 10 vezes para obter valor concisos. A diferença é que esse método foi divido em duas, quatro e oito </w:t>
+        <w:t>Assim como na execução sequencial, a execução paralela também foi realizada 10 vezes para obter valor</w:t>
+      </w:r>
+      <w:r>
+        <w:t>es</w:t>
+      </w:r>
+      <w:r>
+        <w:t xml:space="preserve"> concisos. A diferença é que esse método foi divido em duas, quatro e oito </w:t>
       </w:r>
       <w:r>
         <w:rPr>
@@ -886,10 +913,7 @@
         <w:fldChar w:fldCharType="begin"/>
       </w:r>
       <w:r>
-        <w:instrText xml:space="preserve"> REF _Ref525498511 \h </w:instrText>
-      </w:r>
-      <w:r>
-        <w:instrText xml:space="preserve"> \* MERGEFORMAT </w:instrText>
+        <w:instrText xml:space="preserve"> REF _Ref525498511 \h  \* MERGEFORMAT </w:instrText>
       </w:r>
       <w:r>
         <w:fldChar w:fldCharType="separate"/>
@@ -1039,7 +1063,7 @@
     </w:p>
     <w:p>
       <w:pPr>
-        <w:pStyle w:val="Legenda"/>
+        <w:pStyle w:val="Caption"/>
         <w:jc w:val="center"/>
         <w:rPr>
           <w:b/>
@@ -1141,10 +1165,7 @@
         <w:fldChar w:fldCharType="begin"/>
       </w:r>
       <w:r>
-        <w:instrText xml:space="preserve"> REF _Ref525489853 \h </w:instrText>
-      </w:r>
-      <w:r>
-        <w:instrText xml:space="preserve"> \* MERGEFORMAT </w:instrText>
+        <w:instrText xml:space="preserve"> REF _Ref525489853 \h  \* MERGEFORMAT </w:instrText>
       </w:r>
       <w:r>
         <w:fldChar w:fldCharType="separate"/>
@@ -1273,7 +1294,7 @@
     </w:p>
     <w:p>
       <w:pPr>
-        <w:pStyle w:val="Legenda"/>
+        <w:pStyle w:val="Caption"/>
         <w:jc w:val="center"/>
         <w:rPr>
           <w:b/>
@@ -1440,16 +1461,22 @@
       <w:r>
         <w:t xml:space="preserve"> é a melhor abordagem, visto que acima disso o tempo de execução não é proporcionalmente menor.</w:t>
       </w:r>
-      <w:bookmarkStart w:id="5" w:name="_GoBack"/>
-      <w:bookmarkEnd w:id="5"/>
     </w:p>
     <w:p>
       <w:pPr>
         <w:pStyle w:val="Artigorefernciasttulo"/>
-      </w:pPr>
-      <w:r>
+        <w:rPr>
+          <w:lang w:val="en-US"/>
+        </w:rPr>
+      </w:pPr>
+      <w:proofErr w:type="spellStart"/>
+      <w:r>
+        <w:rPr>
+          <w:lang w:val="en-US"/>
+        </w:rPr>
         <w:t>Referências</w:t>
       </w:r>
+      <w:proofErr w:type="spellEnd"/>
     </w:p>
     <w:p>
       <w:pPr>
@@ -1526,6 +1553,8 @@
         </w:rPr>
         <w:t xml:space="preserve"> Media, Inc.", 2004.</w:t>
       </w:r>
+      <w:bookmarkStart w:id="5" w:name="_GoBack"/>
+      <w:bookmarkEnd w:id="5"/>
     </w:p>
     <w:sectPr>
       <w:footerReference w:type="default" r:id="rId11"/>
@@ -1568,32 +1597,32 @@
     </w:pPr>
     <w:r>
       <w:rPr>
-        <w:rStyle w:val="Nmerodepgina"/>
+        <w:rStyle w:val="PageNumber"/>
       </w:rPr>
       <w:fldChar w:fldCharType="begin"/>
     </w:r>
     <w:r>
       <w:rPr>
-        <w:rStyle w:val="Nmerodepgina"/>
+        <w:rStyle w:val="PageNumber"/>
       </w:rPr>
       <w:instrText xml:space="preserve"> PAGE </w:instrText>
     </w:r>
     <w:r>
       <w:rPr>
-        <w:rStyle w:val="Nmerodepgina"/>
+        <w:rStyle w:val="PageNumber"/>
       </w:rPr>
       <w:fldChar w:fldCharType="separate"/>
     </w:r>
     <w:r>
       <w:rPr>
-        <w:rStyle w:val="Nmerodepgina"/>
+        <w:rStyle w:val="PageNumber"/>
         <w:noProof/>
       </w:rPr>
       <w:t>1</w:t>
     </w:r>
     <w:r>
       <w:rPr>
-        <w:rStyle w:val="Nmerodepgina"/>
+        <w:rStyle w:val="PageNumber"/>
       </w:rPr>
       <w:fldChar w:fldCharType="end"/>
     </w:r>
@@ -1685,7 +1714,7 @@
     <w:lvl w:ilvl="3">
       <w:start w:val="1"/>
       <w:numFmt w:val="decimal"/>
-      <w:pStyle w:val="Ttulo4"/>
+      <w:pStyle w:val="Heading4"/>
       <w:lvlText w:val="%1.%2.%3.%4"/>
       <w:lvlJc w:val="left"/>
       <w:pPr>
@@ -1698,7 +1727,7 @@
     <w:lvl w:ilvl="4">
       <w:start w:val="1"/>
       <w:numFmt w:val="decimal"/>
-      <w:pStyle w:val="Ttulo5"/>
+      <w:pStyle w:val="Heading5"/>
       <w:lvlText w:val="%1.%2.%3.%4.%5"/>
       <w:lvlJc w:val="left"/>
       <w:pPr>
@@ -1711,7 +1740,7 @@
     <w:lvl w:ilvl="5">
       <w:start w:val="1"/>
       <w:numFmt w:val="decimal"/>
-      <w:pStyle w:val="Ttulo6"/>
+      <w:pStyle w:val="Heading6"/>
       <w:lvlText w:val="%1.%2.%3.%4.%5.%6"/>
       <w:lvlJc w:val="left"/>
       <w:pPr>
@@ -1724,7 +1753,7 @@
     <w:lvl w:ilvl="6">
       <w:start w:val="1"/>
       <w:numFmt w:val="decimal"/>
-      <w:pStyle w:val="Ttulo7"/>
+      <w:pStyle w:val="Heading7"/>
       <w:lvlText w:val="%1.%2.%3.%4.%5.%6.%7"/>
       <w:lvlJc w:val="left"/>
       <w:pPr>
@@ -1737,7 +1766,7 @@
     <w:lvl w:ilvl="7">
       <w:start w:val="1"/>
       <w:numFmt w:val="decimal"/>
-      <w:pStyle w:val="Ttulo8"/>
+      <w:pStyle w:val="Heading8"/>
       <w:lvlText w:val="%1.%2.%3.%4.%5.%6.%7.%8"/>
       <w:lvlJc w:val="left"/>
       <w:pPr>
@@ -1750,7 +1779,7 @@
     <w:lvl w:ilvl="8">
       <w:start w:val="1"/>
       <w:numFmt w:val="decimal"/>
-      <w:pStyle w:val="Ttulo9"/>
+      <w:pStyle w:val="Heading9"/>
       <w:lvlText w:val="%1.%2.%3.%4.%5.%6.%7.%8.%9"/>
       <w:lvlJc w:val="left"/>
       <w:pPr>
@@ -2764,7 +2793,7 @@
       <w:sz w:val="22"/>
     </w:rPr>
   </w:style>
-  <w:style w:type="paragraph" w:styleId="Ttulo1">
+  <w:style w:type="paragraph" w:styleId="Heading1">
     <w:name w:val="heading 1"/>
     <w:basedOn w:val="Normal"/>
     <w:next w:val="Artigopargrafo"/>
@@ -2781,9 +2810,9 @@
       <w:sz w:val="28"/>
     </w:rPr>
   </w:style>
-  <w:style w:type="paragraph" w:styleId="Ttulo2">
+  <w:style w:type="paragraph" w:styleId="Heading2">
     <w:name w:val="heading 2"/>
-    <w:basedOn w:val="Ttulo1"/>
+    <w:basedOn w:val="Heading1"/>
     <w:next w:val="Artigopargrafo"/>
     <w:qFormat/>
     <w:pPr>
@@ -2795,7 +2824,7 @@
       <w:sz w:val="26"/>
     </w:rPr>
   </w:style>
-  <w:style w:type="paragraph" w:styleId="Ttulo3">
+  <w:style w:type="paragraph" w:styleId="Heading3">
     <w:name w:val="heading 3"/>
     <w:basedOn w:val="Normal"/>
     <w:next w:val="Artigopargrafo"/>
@@ -2809,7 +2838,7 @@
       <w:b/>
     </w:rPr>
   </w:style>
-  <w:style w:type="paragraph" w:styleId="Ttulo4">
+  <w:style w:type="paragraph" w:styleId="Heading4">
     <w:name w:val="heading 4"/>
     <w:basedOn w:val="Normal"/>
     <w:next w:val="Artigopargrafo"/>
@@ -2827,7 +2856,7 @@
       <w:i/>
     </w:rPr>
   </w:style>
-  <w:style w:type="paragraph" w:styleId="Ttulo5">
+  <w:style w:type="paragraph" w:styleId="Heading5">
     <w:name w:val="heading 5"/>
     <w:basedOn w:val="Normal"/>
     <w:next w:val="Artigopargrafo"/>
@@ -2846,7 +2875,7 @@
       <w:color w:val="000000"/>
     </w:rPr>
   </w:style>
-  <w:style w:type="paragraph" w:styleId="Ttulo6">
+  <w:style w:type="paragraph" w:styleId="Heading6">
     <w:name w:val="heading 6"/>
     <w:basedOn w:val="Normal"/>
     <w:next w:val="Artigopargrafo"/>
@@ -2866,7 +2895,7 @@
       <w:color w:val="000000"/>
     </w:rPr>
   </w:style>
-  <w:style w:type="paragraph" w:styleId="Ttulo7">
+  <w:style w:type="paragraph" w:styleId="Heading7">
     <w:name w:val="heading 7"/>
     <w:basedOn w:val="Normal"/>
     <w:next w:val="Artigopargrafo"/>
@@ -2884,7 +2913,7 @@
       <w:b/>
     </w:rPr>
   </w:style>
-  <w:style w:type="paragraph" w:styleId="Ttulo8">
+  <w:style w:type="paragraph" w:styleId="Heading8">
     <w:name w:val="heading 8"/>
     <w:basedOn w:val="Normal"/>
     <w:next w:val="Artigopargrafo"/>
@@ -2901,7 +2930,7 @@
       <w:b/>
     </w:rPr>
   </w:style>
-  <w:style w:type="paragraph" w:styleId="Ttulo9">
+  <w:style w:type="paragraph" w:styleId="Heading9">
     <w:name w:val="heading 9"/>
     <w:basedOn w:val="Normal"/>
     <w:next w:val="Artigopargrafo"/>
@@ -2919,13 +2948,13 @@
       <w:b/>
     </w:rPr>
   </w:style>
-  <w:style w:type="character" w:default="1" w:styleId="Fontepargpadro">
+  <w:style w:type="character" w:default="1" w:styleId="DefaultParagraphFont">
     <w:name w:val="Default Paragraph Font"/>
     <w:uiPriority w:val="1"/>
     <w:semiHidden/>
     <w:unhideWhenUsed/>
   </w:style>
-  <w:style w:type="table" w:default="1" w:styleId="Tabelanormal">
+  <w:style w:type="table" w:default="1" w:styleId="TableNormal">
     <w:name w:val="Normal Table"/>
     <w:uiPriority w:val="99"/>
     <w:semiHidden/>
@@ -2940,7 +2969,7 @@
       </w:tblCellMar>
     </w:tblPr>
   </w:style>
-  <w:style w:type="numbering" w:default="1" w:styleId="Semlista">
+  <w:style w:type="numbering" w:default="1" w:styleId="NoList">
     <w:name w:val="No List"/>
     <w:uiPriority w:val="99"/>
     <w:semiHidden/>
@@ -2949,7 +2978,7 @@
   <w:style w:type="character" w:customStyle="1" w:styleId="FootnoteCharacters">
     <w:name w:val="Footnote Characters"/>
   </w:style>
-  <w:style w:type="character" w:styleId="Nmerodepgina">
+  <w:style w:type="character" w:styleId="PageNumber">
     <w:name w:val="page number"/>
     <w:semiHidden/>
   </w:style>
@@ -2976,7 +3005,7 @@
   <w:style w:type="character" w:customStyle="1" w:styleId="EndnoteCharacters">
     <w:name w:val="Endnote Characters"/>
   </w:style>
-  <w:style w:type="character" w:styleId="Refdenotaderodap">
+  <w:style w:type="character" w:styleId="FootnoteReference">
     <w:name w:val="footnote reference"/>
     <w:semiHidden/>
     <w:rPr>
@@ -2986,14 +3015,14 @@
   <w:style w:type="character" w:customStyle="1" w:styleId="RTFNum41">
     <w:name w:val="RTF_Num 4 1"/>
   </w:style>
-  <w:style w:type="character" w:styleId="Refdenotadefim">
+  <w:style w:type="character" w:styleId="EndnoteReference">
     <w:name w:val="endnote reference"/>
     <w:semiHidden/>
     <w:rPr>
       <w:vertAlign w:val="superscript"/>
     </w:rPr>
   </w:style>
-  <w:style w:type="paragraph" w:styleId="Corpodetexto">
+  <w:style w:type="paragraph" w:styleId="BodyText">
     <w:name w:val="Body Text"/>
     <w:basedOn w:val="Normal"/>
     <w:semiHidden/>
@@ -3003,7 +3032,7 @@
   </w:style>
   <w:style w:type="paragraph" w:customStyle="1" w:styleId="ListIndent">
     <w:name w:val="List Indent"/>
-    <w:basedOn w:val="Corpodetexto"/>
+    <w:basedOn w:val="BodyText"/>
     <w:pPr>
       <w:tabs>
         <w:tab w:val="left" w:pos="2835"/>
@@ -3014,7 +3043,7 @@
   <w:style w:type="paragraph" w:customStyle="1" w:styleId="Heading">
     <w:name w:val="Heading"/>
     <w:basedOn w:val="Normal"/>
-    <w:next w:val="Corpodetexto"/>
+    <w:next w:val="BodyText"/>
     <w:pPr>
       <w:keepNext/>
       <w:spacing w:before="240" w:after="120"/>
@@ -3028,7 +3057,7 @@
   <w:style w:type="paragraph" w:customStyle="1" w:styleId="Heading10">
     <w:name w:val="Heading 10"/>
     <w:basedOn w:val="Heading"/>
-    <w:next w:val="Corpodetexto"/>
+    <w:next w:val="BodyText"/>
     <w:pPr>
       <w:tabs>
         <w:tab w:val="num" w:pos="1584"/>
@@ -3043,15 +3072,15 @@
       <w:szCs w:val="21"/>
     </w:rPr>
   </w:style>
-  <w:style w:type="paragraph" w:styleId="Lista">
+  <w:style w:type="paragraph" w:styleId="List">
     <w:name w:val="List"/>
-    <w:basedOn w:val="Corpodetexto"/>
+    <w:basedOn w:val="BodyText"/>
     <w:semiHidden/>
     <w:rPr>
       <w:rFonts w:cs="Courier"/>
     </w:rPr>
   </w:style>
-  <w:style w:type="paragraph" w:styleId="Cabealho">
+  <w:style w:type="paragraph" w:styleId="Header">
     <w:name w:val="header"/>
     <w:basedOn w:val="Normal"/>
     <w:semiHidden/>
@@ -3062,7 +3091,7 @@
       </w:tabs>
     </w:pPr>
   </w:style>
-  <w:style w:type="paragraph" w:styleId="Rodap">
+  <w:style w:type="paragraph" w:styleId="Footer">
     <w:name w:val="footer"/>
     <w:basedOn w:val="Normal"/>
     <w:semiHidden/>
@@ -3075,7 +3104,7 @@
   </w:style>
   <w:style w:type="paragraph" w:customStyle="1" w:styleId="TableContents">
     <w:name w:val="Table Contents"/>
-    <w:basedOn w:val="Corpodetexto"/>
+    <w:basedOn w:val="BodyText"/>
     <w:pPr>
       <w:suppressLineNumbers/>
     </w:pPr>
@@ -3107,7 +3136,7 @@
       <w:sz w:val="20"/>
     </w:rPr>
   </w:style>
-  <w:style w:type="paragraph" w:styleId="Textodenotaderodap">
+  <w:style w:type="paragraph" w:styleId="FootnoteText">
     <w:name w:val="footnote text"/>
     <w:basedOn w:val="Artigorodapnota"/>
     <w:next w:val="Artigorodapnota"/>
@@ -3116,7 +3145,7 @@
       <w:suppressLineNumbers/>
     </w:pPr>
   </w:style>
-  <w:style w:type="paragraph" w:styleId="Destinatrio">
+  <w:style w:type="paragraph" w:styleId="EnvelopeAddress">
     <w:name w:val="envelope address"/>
     <w:basedOn w:val="Normal"/>
     <w:semiHidden/>
@@ -3135,7 +3164,7 @@
       <w:rFonts w:cs="Courier"/>
     </w:rPr>
   </w:style>
-  <w:style w:type="paragraph" w:styleId="Ttulo">
+  <w:style w:type="paragraph" w:styleId="Title">
     <w:name w:val="Title"/>
     <w:basedOn w:val="Normal"/>
     <w:next w:val="Artigoautor"/>
@@ -3151,10 +3180,10 @@
       <w:sz w:val="36"/>
     </w:rPr>
   </w:style>
-  <w:style w:type="paragraph" w:styleId="Subttulo">
+  <w:style w:type="paragraph" w:styleId="Subtitle">
     <w:name w:val="Subtitle"/>
     <w:basedOn w:val="Heading"/>
-    <w:next w:val="Corpodetexto"/>
+    <w:next w:val="BodyText"/>
     <w:qFormat/>
     <w:pPr>
       <w:jc w:val="center"/>
@@ -3579,9 +3608,9 @@
     <w:basedOn w:val="Artigorefernciasttulo"/>
     <w:next w:val="Artigopargrafo"/>
   </w:style>
-  <w:style w:type="character" w:styleId="MenoPendente">
+  <w:style w:type="character" w:styleId="UnresolvedMention">
     <w:name w:val="Unresolved Mention"/>
-    <w:basedOn w:val="Fontepargpadro"/>
+    <w:basedOn w:val="DefaultParagraphFont"/>
     <w:uiPriority w:val="99"/>
     <w:semiHidden/>
     <w:unhideWhenUsed/>
@@ -3591,7 +3620,7 @@
       <w:shd w:val="clear" w:color="auto" w:fill="E1DFDD"/>
     </w:rPr>
   </w:style>
-  <w:style w:type="paragraph" w:styleId="Legenda">
+  <w:style w:type="paragraph" w:styleId="Caption">
     <w:name w:val="caption"/>
     <w:basedOn w:val="Normal"/>
     <w:next w:val="Normal"/>
@@ -3913,7 +3942,7 @@
 </file>
 
 <file path=customXml/itemProps1.xml><?xml version="1.0" encoding="utf-8"?>
-<ds:datastoreItem xmlns:ds="http://schemas.openxmlformats.org/officeDocument/2006/customXml" ds:itemID="{CEE41A7C-F6EA-4381-8007-5552E99A4938}">
+<ds:datastoreItem xmlns:ds="http://schemas.openxmlformats.org/officeDocument/2006/customXml" ds:itemID="{E5EB5527-ED1E-4B9F-9D0B-2568F65CE602}">
   <ds:schemaRefs>
     <ds:schemaRef ds:uri="http://schemas.openxmlformats.org/officeDocument/2006/bibliography"/>
   </ds:schemaRefs>

</xml_diff>